<commit_message>
5. I Made Satya Rama Sai Natha 2105551039
- Design Buttom Bar
</commit_message>
<xml_diff>
--- a/link commit.docx
+++ b/link commit.docx
@@ -19,6 +19,17 @@
       </w:hyperlink>
     </w:p>
     <w:p/>
+    <w:p>
+      <w:r>
+        <w:t>link commit part 7</w:t>
+      </w:r>
+    </w:p>
+    <w:p/>
+    <w:p>
+      <w:r>
+        <w:t>https://drive.google.com/drive/folders/1Kl_ZKgE0E5Pt5GrSXbocxiPoBL3GnmEq?usp=share_link</w:t>
+      </w:r>
+    </w:p>
     <w:sectPr>
       <w:pgSz w:w="12240" w:h="15840"/>
       <w:pgMar w:top="1440" w:right="1440" w:bottom="1440" w:left="1440" w:header="708" w:footer="708" w:gutter="0"/>

</xml_diff>